<commit_message>
code remis au propre
</commit_message>
<xml_diff>
--- a/Doc/Dossier_de_projet.docx
+++ b/Doc/Dossier_de_projet.docx
@@ -2067,6 +2067,105 @@
           <w:tab w:val="right" w:leader="dot" w:pos="9060"/>
         </w:tabs>
         <w:rPr>
+          <w:noProof/>
+        </w:rPr>
+      </w:pPr>
+      <w:hyperlink w:anchor="_Toc499021854" w:history="1">
+        <w:r>
+          <w:rPr>
+            <w:rStyle w:val="Lienhypertexte"/>
+            <w:noProof/>
+          </w:rPr>
+          <w:t>5.6</w:t>
+        </w:r>
+        <w:r>
+          <w:rPr>
+            <w:rFonts w:asciiTheme="minorHAnsi" w:eastAsiaTheme="minorEastAsia" w:hAnsiTheme="minorHAnsi" w:cstheme="minorBidi"/>
+            <w:noProof/>
+            <w:sz w:val="22"/>
+            <w:szCs w:val="22"/>
+            <w:lang w:val="fr-CH" w:eastAsia="fr-CH"/>
+          </w:rPr>
+          <w:tab/>
+        </w:r>
+        <w:r>
+          <w:rPr>
+            <w:rStyle w:val="Lienhypertexte"/>
+            <w:noProof/>
+          </w:rPr>
+          <w:t>Archives du projet</w:t>
+        </w:r>
+        <w:r>
+          <w:rPr>
+            <w:noProof/>
+            <w:webHidden/>
+          </w:rPr>
+          <w:tab/>
+        </w:r>
+        <w:r>
+          <w:rPr>
+            <w:noProof/>
+            <w:webHidden/>
+          </w:rPr>
+          <w:fldChar w:fldCharType="begin"/>
+        </w:r>
+        <w:r>
+          <w:rPr>
+            <w:noProof/>
+            <w:webHidden/>
+          </w:rPr>
+          <w:instrText xml:space="preserve"> PAGEREF _Toc499021854 \h </w:instrText>
+        </w:r>
+        <w:r>
+          <w:rPr>
+            <w:noProof/>
+            <w:webHidden/>
+          </w:rPr>
+        </w:r>
+        <w:r>
+          <w:rPr>
+            <w:noProof/>
+            <w:webHidden/>
+          </w:rPr>
+          <w:fldChar w:fldCharType="separate"/>
+        </w:r>
+        <w:r>
+          <w:rPr>
+            <w:noProof/>
+            <w:webHidden/>
+          </w:rPr>
+          <w:t>7</w:t>
+        </w:r>
+        <w:r>
+          <w:rPr>
+            <w:noProof/>
+            <w:webHidden/>
+          </w:rPr>
+          <w:fldChar w:fldCharType="end"/>
+        </w:r>
+      </w:hyperlink>
+    </w:p>
+    <w:p>
+      <w:pPr>
+        <w:rPr>
+          <w:noProof/>
+        </w:rPr>
+      </w:pPr>
+      <w:r>
+        <w:rPr>
+          <w:noProof/>
+        </w:rPr>
+        <w:br w:type="page"/>
+      </w:r>
+    </w:p>
+    <w:p>
+      <w:pPr>
+        <w:pStyle w:val="TM2"/>
+        <w:tabs>
+          <w:tab w:val="left" w:pos="800"/>
+          <w:tab w:val="right" w:leader="dot" w:pos="9060"/>
+        </w:tabs>
+        <w:rPr>
           <w:rFonts w:asciiTheme="minorHAnsi" w:eastAsiaTheme="minorEastAsia" w:hAnsiTheme="minorHAnsi" w:cstheme="minorBidi"/>
           <w:noProof/>
           <w:sz w:val="22"/>
@@ -2074,80 +2173,6 @@
           <w:lang w:val="fr-CH" w:eastAsia="fr-CH"/>
         </w:rPr>
       </w:pPr>
-      <w:hyperlink w:anchor="_Toc499021854" w:history="1">
-        <w:r>
-          <w:rPr>
-            <w:rStyle w:val="Lienhypertexte"/>
-            <w:noProof/>
-          </w:rPr>
-          <w:t>5.6</w:t>
-        </w:r>
-        <w:r>
-          <w:rPr>
-            <w:rFonts w:asciiTheme="minorHAnsi" w:eastAsiaTheme="minorEastAsia" w:hAnsiTheme="minorHAnsi" w:cstheme="minorBidi"/>
-            <w:noProof/>
-            <w:sz w:val="22"/>
-            <w:szCs w:val="22"/>
-            <w:lang w:val="fr-CH" w:eastAsia="fr-CH"/>
-          </w:rPr>
-          <w:tab/>
-        </w:r>
-        <w:r>
-          <w:rPr>
-            <w:rStyle w:val="Lienhypertexte"/>
-            <w:noProof/>
-          </w:rPr>
-          <w:t>Archives du projet</w:t>
-        </w:r>
-        <w:r>
-          <w:rPr>
-            <w:noProof/>
-            <w:webHidden/>
-          </w:rPr>
-          <w:tab/>
-        </w:r>
-        <w:r>
-          <w:rPr>
-            <w:noProof/>
-            <w:webHidden/>
-          </w:rPr>
-          <w:fldChar w:fldCharType="begin"/>
-        </w:r>
-        <w:r>
-          <w:rPr>
-            <w:noProof/>
-            <w:webHidden/>
-          </w:rPr>
-          <w:instrText xml:space="preserve"> PAGEREF _Toc499021854 \h </w:instrText>
-        </w:r>
-        <w:r>
-          <w:rPr>
-            <w:noProof/>
-            <w:webHidden/>
-          </w:rPr>
-        </w:r>
-        <w:r>
-          <w:rPr>
-            <w:noProof/>
-            <w:webHidden/>
-          </w:rPr>
-          <w:fldChar w:fldCharType="separate"/>
-        </w:r>
-        <w:r>
-          <w:rPr>
-            <w:noProof/>
-            <w:webHidden/>
-          </w:rPr>
-          <w:t>7</w:t>
-        </w:r>
-        <w:r>
-          <w:rPr>
-            <w:noProof/>
-            <w:webHidden/>
-          </w:rPr>
-          <w:fldChar w:fldCharType="end"/>
-        </w:r>
-      </w:hyperlink>
     </w:p>
     <w:p>
       <w:r>
@@ -2163,63 +2188,6 @@
           <w:u w:val="single"/>
         </w:rPr>
       </w:pPr>
-    </w:p>
-    <w:p>
-      <w:pPr>
-        <w:rPr>
-          <w:bCs/>
-          <w:i/>
-          <w:sz w:val="20"/>
-        </w:rPr>
-      </w:pPr>
-      <w:r>
-        <w:rPr>
-          <w:bCs/>
-          <w:i/>
-          <w:sz w:val="20"/>
-          <w:u w:val="single"/>
-        </w:rPr>
-        <w:t>NOTE L’INTENTION DES UTILISATEURS DE CE CANEVAS</w:t>
-      </w:r>
-      <w:r>
-        <w:rPr>
-          <w:bCs/>
-          <w:i/>
-          <w:sz w:val="20"/>
-        </w:rPr>
-        <w:t>:</w:t>
-      </w:r>
-      <w:r>
-        <w:rPr>
-          <w:bCs/>
-          <w:i/>
-          <w:sz w:val="20"/>
-        </w:rPr>
-        <w:br/>
-        <w:t>Toutes les parties en italiques sont là pour aider à comprendre ce qu’il faut mettre dans cette partie du document. Elles n’ont donc aucune raison d’être dans le document final.</w:t>
-      </w:r>
-    </w:p>
-    <w:p>
-      <w:pPr>
-        <w:rPr>
-          <w:bCs/>
-          <w:i/>
-          <w:sz w:val="20"/>
-        </w:rPr>
-      </w:pPr>
-      <w:r>
-        <w:rPr>
-          <w:bCs/>
-          <w:i/>
-          <w:sz w:val="20"/>
-        </w:rPr>
-        <w:t xml:space="preserve">De plus, en fonction du type de projet,  il est tout à fait possible que certains chapitres ou paragraphes n’aient aucun sens. Dans ce cas il est recommandé de les retirer du document pour éviter de l’alourdir inutilement.  </w:t>
-      </w:r>
-    </w:p>
-    <w:p>
-      <w:r>
-        <w:br w:type="page"/>
-      </w:r>
     </w:p>
     <w:p>
       <w:pPr>
@@ -3397,8 +3365,6 @@
         </w:rPr>
         <w:t>//</w:t>
       </w:r>
-      <w:bookmarkStart w:id="56" w:name="_GoBack"/>
-      <w:bookmarkEnd w:id="56"/>
     </w:p>
     <w:p>
       <w:pPr>
@@ -3416,8 +3382,12 @@
       </w:pPr>
     </w:p>
     <w:sectPr>
-      <w:headerReference w:type="default" r:id="rId13"/>
-      <w:footerReference w:type="default" r:id="rId14"/>
+      <w:headerReference w:type="even" r:id="rId13"/>
+      <w:headerReference w:type="default" r:id="rId14"/>
+      <w:footerReference w:type="even" r:id="rId15"/>
+      <w:footerReference w:type="default" r:id="rId16"/>
+      <w:headerReference w:type="first" r:id="rId17"/>
+      <w:footerReference w:type="first" r:id="rId18"/>
       <w:pgSz w:w="11906" w:h="16838" w:code="9"/>
       <w:pgMar w:top="1418" w:right="1418" w:bottom="1418" w:left="1418" w:header="720" w:footer="720" w:gutter="0"/>
       <w:cols w:space="720"/>
@@ -3678,8 +3648,21 @@
           <w:szCs w:val="14"/>
           <w:lang w:eastAsia="fr-FR"/>
         </w:rPr>
-        <w:t xml:space="preserve"> complet avec toutes ses annexes:</w:t>
-      </w:r>
+        <w:t xml:space="preserve"> complet avec toutes ses </w:t>
+      </w:r>
+      <w:proofErr w:type="gramStart"/>
+      <w:r>
+        <w:rPr>
+          <w:rFonts w:ascii="Arial" w:hAnsi="Arial"/>
+          <w:i/>
+          <w:iCs/>
+          <w:sz w:val="24"/>
+          <w:szCs w:val="14"/>
+          <w:lang w:eastAsia="fr-FR"/>
+        </w:rPr>
+        <w:t>annexes:</w:t>
+      </w:r>
+      <w:proofErr w:type="gramEnd"/>
     </w:p>
     <w:p>
       <w:pPr>
@@ -3744,6 +3727,7 @@
           <w:lang w:eastAsia="fr-FR"/>
         </w:rPr>
       </w:pPr>
+      <w:proofErr w:type="gramStart"/>
       <w:r>
         <w:rPr>
           <w:rFonts w:ascii="Arial" w:hAnsi="Arial"/>
@@ -3764,7 +3748,43 @@
           <w:szCs w:val="14"/>
           <w:lang w:eastAsia="fr-FR"/>
         </w:rPr>
-        <w:t>ultimédia: carte de site, maquettes papier, story board préliminaire, …</w:t>
+        <w:t>ultimédia:</w:t>
+      </w:r>
+      <w:proofErr w:type="gramEnd"/>
+      <w:r>
+        <w:rPr>
+          <w:rFonts w:ascii="Arial" w:hAnsi="Arial"/>
+          <w:i/>
+          <w:iCs/>
+          <w:sz w:val="24"/>
+          <w:szCs w:val="14"/>
+          <w:lang w:eastAsia="fr-FR"/>
+        </w:rPr>
+        <w:t xml:space="preserve"> carte de site, maquettes papier, story </w:t>
+      </w:r>
+      <w:proofErr w:type="spellStart"/>
+      <w:r>
+        <w:rPr>
+          <w:rFonts w:ascii="Arial" w:hAnsi="Arial"/>
+          <w:i/>
+          <w:iCs/>
+          <w:sz w:val="24"/>
+          <w:szCs w:val="14"/>
+          <w:lang w:eastAsia="fr-FR"/>
+        </w:rPr>
+        <w:t>board</w:t>
+      </w:r>
+      <w:proofErr w:type="spellEnd"/>
+      <w:r>
+        <w:rPr>
+          <w:rFonts w:ascii="Arial" w:hAnsi="Arial"/>
+          <w:i/>
+          <w:iCs/>
+          <w:sz w:val="24"/>
+          <w:szCs w:val="14"/>
+          <w:lang w:eastAsia="fr-FR"/>
+        </w:rPr>
+        <w:t xml:space="preserve"> préliminaire, …</w:t>
       </w:r>
     </w:p>
     <w:p>
@@ -3803,7 +3823,31 @@
           <w:szCs w:val="14"/>
           <w:lang w:eastAsia="fr-FR"/>
         </w:rPr>
-        <w:t>ases de données: interfaces graphiques, modèle conceptuel.</w:t>
+        <w:t xml:space="preserve">ases de </w:t>
+      </w:r>
+      <w:proofErr w:type="gramStart"/>
+      <w:r>
+        <w:rPr>
+          <w:rFonts w:ascii="Arial" w:hAnsi="Arial"/>
+          <w:i/>
+          <w:iCs/>
+          <w:sz w:val="24"/>
+          <w:szCs w:val="14"/>
+          <w:lang w:eastAsia="fr-FR"/>
+        </w:rPr>
+        <w:t>données:</w:t>
+      </w:r>
+      <w:proofErr w:type="gramEnd"/>
+      <w:r>
+        <w:rPr>
+          <w:rFonts w:ascii="Arial" w:hAnsi="Arial"/>
+          <w:i/>
+          <w:iCs/>
+          <w:sz w:val="24"/>
+          <w:szCs w:val="14"/>
+          <w:lang w:eastAsia="fr-FR"/>
+        </w:rPr>
+        <w:t xml:space="preserve"> interfaces graphiques, modèle conceptuel.</w:t>
       </w:r>
     </w:p>
     <w:p>
@@ -3822,6 +3866,7 @@
           <w:lang w:eastAsia="fr-FR"/>
         </w:rPr>
       </w:pPr>
+      <w:proofErr w:type="gramStart"/>
       <w:r>
         <w:rPr>
           <w:rFonts w:ascii="Arial" w:hAnsi="Arial"/>
@@ -3842,7 +3887,19 @@
           <w:szCs w:val="14"/>
           <w:lang w:eastAsia="fr-FR"/>
         </w:rPr>
-        <w:t>rogrammation: interfaces graphiques, maquettes, analyse fonctionnelle…</w:t>
+        <w:t>rogrammation:</w:t>
+      </w:r>
+      <w:proofErr w:type="gramEnd"/>
+      <w:r>
+        <w:rPr>
+          <w:rFonts w:ascii="Arial" w:hAnsi="Arial"/>
+          <w:i/>
+          <w:iCs/>
+          <w:sz w:val="24"/>
+          <w:szCs w:val="14"/>
+          <w:lang w:eastAsia="fr-FR"/>
+        </w:rPr>
+        <w:t xml:space="preserve"> interfaces graphiques, maquettes, analyse fonctionnelle…</w:t>
       </w:r>
     </w:p>
     <w:p>
@@ -3902,7 +3959,25 @@
           <w:iCs/>
           <w:szCs w:val="14"/>
         </w:rPr>
-        <w:t xml:space="preserve">Décrire la stratégie globale de test: </w:t>
+        <w:t xml:space="preserve">Décrire la stratégie globale de </w:t>
+      </w:r>
+      <w:proofErr w:type="gramStart"/>
+      <w:r>
+        <w:rPr>
+          <w:i/>
+          <w:iCs/>
+          <w:szCs w:val="14"/>
+        </w:rPr>
+        <w:t>test:</w:t>
+      </w:r>
+      <w:proofErr w:type="gramEnd"/>
+      <w:r>
+        <w:rPr>
+          <w:i/>
+          <w:iCs/>
+          <w:szCs w:val="14"/>
+        </w:rPr>
+        <w:t xml:space="preserve"> </w:t>
       </w:r>
     </w:p>
     <w:p>
@@ -4121,7 +4196,27 @@
           <w:color w:val="FF0000"/>
           <w:sz w:val="24"/>
         </w:rPr>
-        <w:t>Décrire aussi quelles solutions ont été appliquées pour réduire les risques (priorités, formation, actions, …).</w:t>
+        <w:t xml:space="preserve">Décrire aussi quelles solutions </w:t>
+      </w:r>
+      <w:proofErr w:type="gramStart"/>
+      <w:r>
+        <w:rPr>
+          <w:rFonts w:ascii="Arial" w:hAnsi="Arial" w:cs="Arial"/>
+          <w:i/>
+          <w:color w:val="FF0000"/>
+          <w:sz w:val="24"/>
+        </w:rPr>
+        <w:t>ont</w:t>
+      </w:r>
+      <w:proofErr w:type="gramEnd"/>
+      <w:r>
+        <w:rPr>
+          <w:rFonts w:ascii="Arial" w:hAnsi="Arial" w:cs="Arial"/>
+          <w:i/>
+          <w:color w:val="FF0000"/>
+          <w:sz w:val="24"/>
+        </w:rPr>
+        <w:t xml:space="preserve"> été appliquées pour réduire les risques (priorités, formation, actions, …).</w:t>
       </w:r>
     </w:p>
     <w:p>
@@ -4361,8 +4456,18 @@
           <w:i/>
           <w:sz w:val="24"/>
         </w:rPr>
-        <w:t>Fournir tous les document de conception:</w:t>
-      </w:r>
+        <w:t xml:space="preserve">Fournir tous les document de </w:t>
+      </w:r>
+      <w:proofErr w:type="gramStart"/>
+      <w:r>
+        <w:rPr>
+          <w:rFonts w:ascii="Arial" w:hAnsi="Arial" w:cs="Arial"/>
+          <w:i/>
+          <w:sz w:val="24"/>
+        </w:rPr>
+        <w:t>conception:</w:t>
+      </w:r>
+      <w:proofErr w:type="gramEnd"/>
     </w:p>
     <w:p>
       <w:pPr>
@@ -4498,7 +4603,25 @@
           <w:i/>
           <w:sz w:val="24"/>
         </w:rPr>
-        <w:t>site web: réaliser les maquettes avec un logiciel, décrire toutes les animations sur papier, définir les mots-clés, choisir une formule d'hébergement, définir la méthode de mise à jour, …</w:t>
+        <w:t xml:space="preserve">site </w:t>
+      </w:r>
+      <w:proofErr w:type="gramStart"/>
+      <w:r>
+        <w:rPr>
+          <w:rFonts w:ascii="Arial" w:hAnsi="Arial" w:cs="Arial"/>
+          <w:i/>
+          <w:sz w:val="24"/>
+        </w:rPr>
+        <w:t>web:</w:t>
+      </w:r>
+      <w:proofErr w:type="gramEnd"/>
+      <w:r>
+        <w:rPr>
+          <w:rFonts w:ascii="Arial" w:hAnsi="Arial" w:cs="Arial"/>
+          <w:i/>
+          <w:sz w:val="24"/>
+        </w:rPr>
+        <w:t xml:space="preserve"> réaliser les maquettes avec un logiciel, décrire toutes les animations sur papier, définir les mots-clés, choisir une formule d'hébergement, définir la méthode de mise à jour, …</w:t>
       </w:r>
     </w:p>
     <w:p>
@@ -4520,7 +4643,25 @@
           <w:i/>
           <w:sz w:val="24"/>
         </w:rPr>
-        <w:t>bases de données: décrire le modèle relationnel, le contenu détaillé des tables (caractéristiques de chaque champs) et les requêtes.</w:t>
+        <w:t xml:space="preserve">bases de </w:t>
+      </w:r>
+      <w:proofErr w:type="gramStart"/>
+      <w:r>
+        <w:rPr>
+          <w:rFonts w:ascii="Arial" w:hAnsi="Arial" w:cs="Arial"/>
+          <w:i/>
+          <w:sz w:val="24"/>
+        </w:rPr>
+        <w:t>données:</w:t>
+      </w:r>
+      <w:proofErr w:type="gramEnd"/>
+      <w:r>
+        <w:rPr>
+          <w:rFonts w:ascii="Arial" w:hAnsi="Arial" w:cs="Arial"/>
+          <w:i/>
+          <w:sz w:val="24"/>
+        </w:rPr>
+        <w:t xml:space="preserve"> décrire le modèle relationnel, le contenu détaillé des tables (caractéristiques de chaque champs) et les requêtes.</w:t>
       </w:r>
     </w:p>
     <w:p>
@@ -4542,7 +4683,43 @@
           <w:i/>
           <w:sz w:val="24"/>
         </w:rPr>
-        <w:t>programmation et scripts: organigramme, architecture du programme, découpage modulaire, entrées-sorties des modules, pseudo-code / structogramme…</w:t>
+        <w:t xml:space="preserve">programmation et </w:t>
+      </w:r>
+      <w:proofErr w:type="gramStart"/>
+      <w:r>
+        <w:rPr>
+          <w:rFonts w:ascii="Arial" w:hAnsi="Arial" w:cs="Arial"/>
+          <w:i/>
+          <w:sz w:val="24"/>
+        </w:rPr>
+        <w:t>scripts:</w:t>
+      </w:r>
+      <w:proofErr w:type="gramEnd"/>
+      <w:r>
+        <w:rPr>
+          <w:rFonts w:ascii="Arial" w:hAnsi="Arial" w:cs="Arial"/>
+          <w:i/>
+          <w:sz w:val="24"/>
+        </w:rPr>
+        <w:t xml:space="preserve"> organigramme, architecture du programme, découpage modulaire, entrées-sorties des modules, pseudo-code / </w:t>
+      </w:r>
+      <w:proofErr w:type="spellStart"/>
+      <w:r>
+        <w:rPr>
+          <w:rFonts w:ascii="Arial" w:hAnsi="Arial" w:cs="Arial"/>
+          <w:i/>
+          <w:sz w:val="24"/>
+        </w:rPr>
+        <w:t>structogramme</w:t>
+      </w:r>
+      <w:proofErr w:type="spellEnd"/>
+      <w:r>
+        <w:rPr>
+          <w:rFonts w:ascii="Arial" w:hAnsi="Arial" w:cs="Arial"/>
+          <w:i/>
+          <w:sz w:val="24"/>
+        </w:rPr>
+        <w:t>…</w:t>
       </w:r>
     </w:p>
     <w:p>
@@ -4784,7 +4961,23 @@
           <w:i/>
           <w:iCs/>
         </w:rPr>
-        <w:t>programmation et scripts: librairies externes, dictionnaire des données, reconstruction du logiciel - cible à partir des sources.</w:t>
+        <w:t xml:space="preserve">programmation et </w:t>
+      </w:r>
+      <w:proofErr w:type="gramStart"/>
+      <w:r>
+        <w:rPr>
+          <w:i/>
+          <w:iCs/>
+        </w:rPr>
+        <w:t>scripts:</w:t>
+      </w:r>
+      <w:proofErr w:type="gramEnd"/>
+      <w:r>
+        <w:rPr>
+          <w:i/>
+          <w:iCs/>
+        </w:rPr>
+        <w:t xml:space="preserve"> librairies externes, dictionnaire des données, reconstruction du logiciel - cible à partir des sources.</w:t>
       </w:r>
     </w:p>
     <w:p>
@@ -4848,8 +5041,16 @@
         <w:rPr>
           <w:i/>
         </w:rPr>
-        <w:t>Pour chaque partie testée de votre projet, il faut décrire:</w:t>
-      </w:r>
+        <w:t xml:space="preserve">Pour chaque partie testée de votre projet, il faut </w:t>
+      </w:r>
+      <w:proofErr w:type="gramStart"/>
+      <w:r>
+        <w:rPr>
+          <w:i/>
+        </w:rPr>
+        <w:t>décrire:</w:t>
+      </w:r>
+      <w:proofErr w:type="gramEnd"/>
     </w:p>
     <w:p>
       <w:pPr>
@@ -4909,7 +5110,21 @@
         <w:rPr>
           <w:i/>
         </w:rPr>
-        <w:t xml:space="preserve">tests sans preuve: fournir au moins une description </w:t>
+        <w:t xml:space="preserve">tests sans </w:t>
+      </w:r>
+      <w:proofErr w:type="gramStart"/>
+      <w:r>
+        <w:rPr>
+          <w:i/>
+        </w:rPr>
+        <w:t>preuve:</w:t>
+      </w:r>
+      <w:proofErr w:type="gramEnd"/>
+      <w:r>
+        <w:rPr>
+          <w:i/>
+        </w:rPr>
+        <w:t xml:space="preserve"> fournir au moins une description </w:t>
       </w:r>
     </w:p>
   </w:comment>
@@ -4931,7 +5146,21 @@
         <w:rPr>
           <w:i/>
         </w:rPr>
-        <w:t xml:space="preserve">S'il reste encore des erreurs: </w:t>
+        <w:t xml:space="preserve">S'il reste encore des </w:t>
+      </w:r>
+      <w:proofErr w:type="gramStart"/>
+      <w:r>
+        <w:rPr>
+          <w:i/>
+        </w:rPr>
+        <w:t>erreurs:</w:t>
+      </w:r>
+      <w:proofErr w:type="gramEnd"/>
+      <w:r>
+        <w:rPr>
+          <w:i/>
+        </w:rPr>
+        <w:t xml:space="preserve"> </w:t>
       </w:r>
     </w:p>
     <w:p>
@@ -4981,6 +5210,7 @@
         <w:pStyle w:val="Commentaire"/>
         <w:ind w:left="1416" w:firstLine="708"/>
       </w:pPr>
+      <w:proofErr w:type="gramStart"/>
       <w:r>
         <w:rPr>
           <w:i/>
@@ -4991,7 +5221,14 @@
         <w:rPr>
           <w:i/>
         </w:rPr>
-        <w:t>Actions envisagées ou possibles</w:t>
+        <w:t>Actions</w:t>
+      </w:r>
+      <w:proofErr w:type="gramEnd"/>
+      <w:r>
+        <w:rPr>
+          <w:i/>
+        </w:rPr>
+        <w:t xml:space="preserve"> envisagées ou possibles</w:t>
       </w:r>
     </w:p>
   </w:comment>
@@ -5131,8 +5368,18 @@
           <w:i/>
           <w:sz w:val="24"/>
         </w:rPr>
-        <w:t>Développez en tous cas les points suivants:</w:t>
-      </w:r>
+        <w:t xml:space="preserve">Développez en tous cas les points </w:t>
+      </w:r>
+      <w:proofErr w:type="gramStart"/>
+      <w:r>
+        <w:rPr>
+          <w:rFonts w:ascii="Arial" w:hAnsi="Arial" w:cs="Arial"/>
+          <w:i/>
+          <w:sz w:val="24"/>
+        </w:rPr>
+        <w:t>suivants:</w:t>
+      </w:r>
+      <w:proofErr w:type="gramEnd"/>
     </w:p>
     <w:p>
       <w:pPr>
@@ -5256,7 +5503,21 @@
         <w:rPr>
           <w:i/>
         </w:rPr>
-        <w:t xml:space="preserve"> (Titre, auteur, date), des sites Internet (URL) consultés, des articles (Revue, date, titre, auteur)… Et de toutes les aides externes (noms)  </w:t>
+        <w:t xml:space="preserve"> (Titre, auteur, date), des sites Internet (URL) consultés, des articles (Revue, date, titre, </w:t>
+      </w:r>
+      <w:proofErr w:type="gramStart"/>
+      <w:r>
+        <w:rPr>
+          <w:i/>
+        </w:rPr>
+        <w:t>auteur)…</w:t>
+      </w:r>
+      <w:proofErr w:type="gramEnd"/>
+      <w:r>
+        <w:rPr>
+          <w:i/>
+        </w:rPr>
+        <w:t xml:space="preserve"> Et de toutes les aides externes (noms)  </w:t>
       </w:r>
     </w:p>
     <w:p>
@@ -5385,21 +5646,25 @@
   <w:p>
     <w:pPr>
       <w:pStyle w:val="Pieddepage"/>
+    </w:pPr>
+  </w:p>
+</w:ftr>
+</file>
+
+<file path=word/footer2.xml><?xml version="1.0" encoding="utf-8"?>
+<w:ftr xmlns:wpc="http://schemas.microsoft.com/office/word/2010/wordprocessingCanvas" xmlns:cx="http://schemas.microsoft.com/office/drawing/2014/chartex" xmlns:cx1="http://schemas.microsoft.com/office/drawing/2015/9/8/chartex" xmlns:cx2="http://schemas.microsoft.com/office/drawing/2015/10/21/chartex" xmlns:cx3="http://schemas.microsoft.com/office/drawing/2016/5/9/chartex" xmlns:cx4="http://schemas.microsoft.com/office/drawing/2016/5/10/chartex" xmlns:cx5="http://schemas.microsoft.com/office/drawing/2016/5/11/chartex" xmlns:cx6="http://schemas.microsoft.com/office/drawing/2016/5/12/chartex" xmlns:cx7="http://schemas.microsoft.com/office/drawing/2016/5/13/chartex" xmlns:cx8="http://schemas.microsoft.com/office/drawing/2016/5/14/chartex" xmlns:mc="http://schemas.openxmlformats.org/markup-compatibility/2006" xmlns:aink="http://schemas.microsoft.com/office/drawing/2016/ink" xmlns:am3d="http://schemas.microsoft.com/office/drawing/2017/model3d" xmlns:o="urn:schemas-microsoft-com:office:office" xmlns:r="http://schemas.openxmlformats.org/officeDocument/2006/relationships" xmlns:m="http://schemas.openxmlformats.org/officeDocument/2006/math" xmlns:v="urn:schemas-microsoft-com:vml" xmlns:wp14="http://schemas.microsoft.com/office/word/2010/wordprocessingDrawing" xmlns:wp="http://schemas.openxmlformats.org/drawingml/2006/wordprocessingDrawing" xmlns:w10="urn:schemas-microsoft-com:office:word" xmlns:w="http://schemas.openxmlformats.org/wordprocessingml/2006/main" xmlns:w14="http://schemas.microsoft.com/office/word/2010/wordml" xmlns:w15="http://schemas.microsoft.com/office/word/2012/wordml" xmlns:w16cid="http://schemas.microsoft.com/office/word/2016/wordml/cid" xmlns:w16se="http://schemas.microsoft.com/office/word/2015/wordml/symex" xmlns:wpg="http://schemas.microsoft.com/office/word/2010/wordprocessingGroup" xmlns:wpi="http://schemas.microsoft.com/office/word/2010/wordprocessingInk" xmlns:wne="http://schemas.microsoft.com/office/word/2006/wordml" xmlns:wps="http://schemas.microsoft.com/office/word/2010/wordprocessingShape" mc:Ignorable="w14 w15 w16se w16cid wp14">
+  <w:p>
+    <w:pPr>
+      <w:pStyle w:val="Pieddepage"/>
       <w:pBdr>
         <w:top w:val="single" w:sz="4" w:space="1" w:color="auto"/>
       </w:pBdr>
+      <w:jc w:val="right"/>
       <w:rPr>
         <w:sz w:val="16"/>
         <w:szCs w:val="16"/>
       </w:rPr>
     </w:pPr>
-    <w:r>
-      <w:rPr>
-        <w:sz w:val="16"/>
-        <w:szCs w:val="16"/>
-      </w:rPr>
-      <w:t>i-CQ VD Octobre 2010</w:t>
-    </w:r>
     <w:r>
       <w:rPr>
         <w:sz w:val="16"/>
@@ -5450,6 +5715,7 @@
     </w:r>
     <w:r>
       <w:rPr>
+        <w:rStyle w:val="Numrodepage"/>
         <w:sz w:val="16"/>
         <w:szCs w:val="16"/>
       </w:rPr>
@@ -5460,8 +5726,10 @@
         <w:sz w:val="16"/>
         <w:szCs w:val="16"/>
       </w:rPr>
-      <w:t>Dernière modif : 02.12.2010</w:t>
+      <w:t>02.12.2010</w:t>
     </w:r>
+    <w:bookmarkStart w:id="56" w:name="_GoBack"/>
+    <w:bookmarkEnd w:id="56"/>
     <w:r>
       <w:rPr>
         <w:rStyle w:val="Numrodepage"/>
@@ -5470,6 +5738,16 @@
       </w:rPr>
       <w:tab/>
     </w:r>
+  </w:p>
+</w:ftr>
+</file>
+
+<file path=word/footer3.xml><?xml version="1.0" encoding="utf-8"?>
+<w:ftr xmlns:wpc="http://schemas.microsoft.com/office/word/2010/wordprocessingCanvas" xmlns:cx="http://schemas.microsoft.com/office/drawing/2014/chartex" xmlns:cx1="http://schemas.microsoft.com/office/drawing/2015/9/8/chartex" xmlns:cx2="http://schemas.microsoft.com/office/drawing/2015/10/21/chartex" xmlns:cx3="http://schemas.microsoft.com/office/drawing/2016/5/9/chartex" xmlns:cx4="http://schemas.microsoft.com/office/drawing/2016/5/10/chartex" xmlns:cx5="http://schemas.microsoft.com/office/drawing/2016/5/11/chartex" xmlns:cx6="http://schemas.microsoft.com/office/drawing/2016/5/12/chartex" xmlns:cx7="http://schemas.microsoft.com/office/drawing/2016/5/13/chartex" xmlns:cx8="http://schemas.microsoft.com/office/drawing/2016/5/14/chartex" xmlns:mc="http://schemas.openxmlformats.org/markup-compatibility/2006" xmlns:aink="http://schemas.microsoft.com/office/drawing/2016/ink" xmlns:am3d="http://schemas.microsoft.com/office/drawing/2017/model3d" xmlns:o="urn:schemas-microsoft-com:office:office" xmlns:r="http://schemas.openxmlformats.org/officeDocument/2006/relationships" xmlns:m="http://schemas.openxmlformats.org/officeDocument/2006/math" xmlns:v="urn:schemas-microsoft-com:vml" xmlns:wp14="http://schemas.microsoft.com/office/word/2010/wordprocessingDrawing" xmlns:wp="http://schemas.openxmlformats.org/drawingml/2006/wordprocessingDrawing" xmlns:w10="urn:schemas-microsoft-com:office:word" xmlns:w="http://schemas.openxmlformats.org/wordprocessingml/2006/main" xmlns:w14="http://schemas.microsoft.com/office/word/2010/wordml" xmlns:w15="http://schemas.microsoft.com/office/word/2012/wordml" xmlns:w16cid="http://schemas.microsoft.com/office/word/2016/wordml/cid" xmlns:w16se="http://schemas.microsoft.com/office/word/2015/wordml/symex" xmlns:wpg="http://schemas.microsoft.com/office/word/2010/wordprocessingGroup" xmlns:wpi="http://schemas.microsoft.com/office/word/2010/wordprocessingInk" xmlns:wne="http://schemas.microsoft.com/office/word/2006/wordml" xmlns:wps="http://schemas.microsoft.com/office/word/2010/wordprocessingShape" mc:Ignorable="w14 w15 w16se w16cid wp14">
+  <w:p>
+    <w:pPr>
+      <w:pStyle w:val="Pieddepage"/>
+    </w:pPr>
   </w:p>
 </w:ftr>
 </file>
@@ -5498,6 +5776,16 @@
   <w:p>
     <w:pPr>
       <w:pStyle w:val="En-tte"/>
+    </w:pPr>
+  </w:p>
+</w:hdr>
+</file>
+
+<file path=word/header2.xml><?xml version="1.0" encoding="utf-8"?>
+<w:hdr xmlns:wpc="http://schemas.microsoft.com/office/word/2010/wordprocessingCanvas" xmlns:cx="http://schemas.microsoft.com/office/drawing/2014/chartex" xmlns:cx1="http://schemas.microsoft.com/office/drawing/2015/9/8/chartex" xmlns:cx2="http://schemas.microsoft.com/office/drawing/2015/10/21/chartex" xmlns:cx3="http://schemas.microsoft.com/office/drawing/2016/5/9/chartex" xmlns:cx4="http://schemas.microsoft.com/office/drawing/2016/5/10/chartex" xmlns:cx5="http://schemas.microsoft.com/office/drawing/2016/5/11/chartex" xmlns:cx6="http://schemas.microsoft.com/office/drawing/2016/5/12/chartex" xmlns:cx7="http://schemas.microsoft.com/office/drawing/2016/5/13/chartex" xmlns:cx8="http://schemas.microsoft.com/office/drawing/2016/5/14/chartex" xmlns:mc="http://schemas.openxmlformats.org/markup-compatibility/2006" xmlns:aink="http://schemas.microsoft.com/office/drawing/2016/ink" xmlns:am3d="http://schemas.microsoft.com/office/drawing/2017/model3d" xmlns:o="urn:schemas-microsoft-com:office:office" xmlns:r="http://schemas.openxmlformats.org/officeDocument/2006/relationships" xmlns:m="http://schemas.openxmlformats.org/officeDocument/2006/math" xmlns:v="urn:schemas-microsoft-com:vml" xmlns:wp14="http://schemas.microsoft.com/office/word/2010/wordprocessingDrawing" xmlns:wp="http://schemas.openxmlformats.org/drawingml/2006/wordprocessingDrawing" xmlns:w10="urn:schemas-microsoft-com:office:word" xmlns:w="http://schemas.openxmlformats.org/wordprocessingml/2006/main" xmlns:w14="http://schemas.microsoft.com/office/word/2010/wordml" xmlns:w15="http://schemas.microsoft.com/office/word/2012/wordml" xmlns:w16cid="http://schemas.microsoft.com/office/word/2016/wordml/cid" xmlns:w16se="http://schemas.microsoft.com/office/word/2015/wordml/symex" xmlns:wpg="http://schemas.microsoft.com/office/word/2010/wordprocessingGroup" xmlns:wpi="http://schemas.microsoft.com/office/word/2010/wordprocessingInk" xmlns:wne="http://schemas.microsoft.com/office/word/2006/wordml" xmlns:wps="http://schemas.microsoft.com/office/word/2010/wordprocessingShape" mc:Ignorable="w14 w15 w16se w16cid wp14">
+  <w:p>
+    <w:pPr>
+      <w:pStyle w:val="En-tte"/>
       <w:rPr>
         <w:rFonts w:cs="Arial"/>
         <w:szCs w:val="24"/>
@@ -5510,7 +5798,7 @@
         <w:bCs/>
         <w:szCs w:val="24"/>
       </w:rPr>
-      <w:t>ANNEXE 3</w:t>
+      <w:tab/>
     </w:r>
     <w:r>
       <w:rPr>
@@ -5519,7 +5807,7 @@
         <w:bCs/>
         <w:szCs w:val="24"/>
       </w:rPr>
-      <w:tab/>
+      <w:t>Dossier de projet</w:t>
     </w:r>
     <w:r>
       <w:rPr>
@@ -5528,7 +5816,7 @@
         <w:bCs/>
         <w:szCs w:val="24"/>
       </w:rPr>
-      <w:t>Dossier de projet</w:t>
+      <w:tab/>
     </w:r>
     <w:r>
       <w:rPr>
@@ -5537,8 +5825,7 @@
         <w:bCs/>
         <w:szCs w:val="24"/>
       </w:rPr>
-      <w:tab/>
-      <w:t>TPI</w:t>
+      <w:t>Bataille navale</w:t>
     </w:r>
   </w:p>
   <w:p>
@@ -5562,6 +5849,16 @@
     </w:pPr>
   </w:p>
   <w:p/>
+</w:hdr>
+</file>
+
+<file path=word/header3.xml><?xml version="1.0" encoding="utf-8"?>
+<w:hdr xmlns:wpc="http://schemas.microsoft.com/office/word/2010/wordprocessingCanvas" xmlns:cx="http://schemas.microsoft.com/office/drawing/2014/chartex" xmlns:cx1="http://schemas.microsoft.com/office/drawing/2015/9/8/chartex" xmlns:cx2="http://schemas.microsoft.com/office/drawing/2015/10/21/chartex" xmlns:cx3="http://schemas.microsoft.com/office/drawing/2016/5/9/chartex" xmlns:cx4="http://schemas.microsoft.com/office/drawing/2016/5/10/chartex" xmlns:cx5="http://schemas.microsoft.com/office/drawing/2016/5/11/chartex" xmlns:cx6="http://schemas.microsoft.com/office/drawing/2016/5/12/chartex" xmlns:cx7="http://schemas.microsoft.com/office/drawing/2016/5/13/chartex" xmlns:cx8="http://schemas.microsoft.com/office/drawing/2016/5/14/chartex" xmlns:mc="http://schemas.openxmlformats.org/markup-compatibility/2006" xmlns:aink="http://schemas.microsoft.com/office/drawing/2016/ink" xmlns:am3d="http://schemas.microsoft.com/office/drawing/2017/model3d" xmlns:o="urn:schemas-microsoft-com:office:office" xmlns:r="http://schemas.openxmlformats.org/officeDocument/2006/relationships" xmlns:m="http://schemas.openxmlformats.org/officeDocument/2006/math" xmlns:v="urn:schemas-microsoft-com:vml" xmlns:wp14="http://schemas.microsoft.com/office/word/2010/wordprocessingDrawing" xmlns:wp="http://schemas.openxmlformats.org/drawingml/2006/wordprocessingDrawing" xmlns:w10="urn:schemas-microsoft-com:office:word" xmlns:w="http://schemas.openxmlformats.org/wordprocessingml/2006/main" xmlns:w14="http://schemas.microsoft.com/office/word/2010/wordml" xmlns:w15="http://schemas.microsoft.com/office/word/2012/wordml" xmlns:w16cid="http://schemas.microsoft.com/office/word/2016/wordml/cid" xmlns:w16se="http://schemas.microsoft.com/office/word/2015/wordml/symex" xmlns:wpg="http://schemas.microsoft.com/office/word/2010/wordprocessingGroup" xmlns:wpi="http://schemas.microsoft.com/office/word/2010/wordprocessingInk" xmlns:wne="http://schemas.microsoft.com/office/word/2006/wordml" xmlns:wps="http://schemas.microsoft.com/office/word/2010/wordprocessingShape" mc:Ignorable="w14 w15 w16se w16cid wp14">
+  <w:p>
+    <w:pPr>
+      <w:pStyle w:val="En-tte"/>
+    </w:pPr>
+  </w:p>
 </w:hdr>
 </file>
 
@@ -7371,8 +7668,11 @@
     <w:lsdException w:name="Table 3D effects 3" w:semiHidden="1" w:unhideWhenUsed="1"/>
     <w:lsdException w:name="Table Contemporary" w:semiHidden="1" w:unhideWhenUsed="1"/>
     <w:lsdException w:name="Table Elegant" w:semiHidden="1" w:unhideWhenUsed="1"/>
+    <w:lsdException w:name="Table Professional" w:semiHidden="1" w:unhideWhenUsed="1"/>
     <w:lsdException w:name="Table Subtle 1" w:semiHidden="1" w:unhideWhenUsed="1"/>
     <w:lsdException w:name="Table Subtle 2" w:semiHidden="1" w:unhideWhenUsed="1"/>
+    <w:lsdException w:name="Table Web 1" w:semiHidden="1" w:unhideWhenUsed="1"/>
+    <w:lsdException w:name="Table Web 2" w:semiHidden="1" w:unhideWhenUsed="1"/>
     <w:lsdException w:name="Table Web 3" w:semiHidden="1" w:unhideWhenUsed="1"/>
     <w:lsdException w:name="Balloon Text" w:semiHidden="1" w:unhideWhenUsed="1"/>
     <w:lsdException w:name="Table Theme" w:semiHidden="1" w:unhideWhenUsed="1"/>
@@ -8472,18 +8772,18 @@
 </file>
 
 <file path=customXml/item1.xml><?xml version="1.0" encoding="utf-8"?>
-<p:properties xmlns:p="http://schemas.microsoft.com/office/2006/metadata/properties" xmlns:xsi="http://www.w3.org/2001/XMLSchema-instance" xmlns:pc="http://schemas.microsoft.com/office/infopath/2007/PartnerControls">
-  <documentManagement/>
-</p:properties>
-</file>
-
-<file path=customXml/item2.xml><?xml version="1.0" encoding="utf-8"?>
 <?mso-contentType ?>
 <FormTemplates xmlns="http://schemas.microsoft.com/sharepoint/v3/contenttype/forms">
   <Display>DocumentLibraryForm</Display>
   <Edit>DocumentLibraryForm</Edit>
   <New>DocumentLibraryForm</New>
 </FormTemplates>
+</file>
+
+<file path=customXml/item2.xml><?xml version="1.0" encoding="utf-8"?>
+<p:properties xmlns:p="http://schemas.microsoft.com/office/2006/metadata/properties" xmlns:xsi="http://www.w3.org/2001/XMLSchema-instance" xmlns:pc="http://schemas.microsoft.com/office/infopath/2007/PartnerControls">
+  <documentManagement/>
+</p:properties>
 </file>
 
 <file path=customXml/item3.xml><?xml version="1.0" encoding="utf-8"?>
@@ -8619,18 +8919,18 @@
 </file>
 
 <file path=customXml/itemProps1.xml><?xml version="1.0" encoding="utf-8"?>
-<ds:datastoreItem xmlns:ds="http://schemas.openxmlformats.org/officeDocument/2006/customXml" ds:itemID="{C5A1C9AD-B27A-4A1C-A174-3CCC194A2B8B}">
+<ds:datastoreItem xmlns:ds="http://schemas.openxmlformats.org/officeDocument/2006/customXml" ds:itemID="{88310A5E-16F1-477B-8950-509E4C591C51}">
   <ds:schemaRefs>
-    <ds:schemaRef ds:uri="http://schemas.microsoft.com/office/2006/metadata/properties"/>
-    <ds:schemaRef ds:uri="http://schemas.microsoft.com/office/infopath/2007/PartnerControls"/>
+    <ds:schemaRef ds:uri="http://schemas.microsoft.com/sharepoint/v3/contenttype/forms"/>
   </ds:schemaRefs>
 </ds:datastoreItem>
 </file>
 
 <file path=customXml/itemProps2.xml><?xml version="1.0" encoding="utf-8"?>
-<ds:datastoreItem xmlns:ds="http://schemas.openxmlformats.org/officeDocument/2006/customXml" ds:itemID="{88310A5E-16F1-477B-8950-509E4C591C51}">
+<ds:datastoreItem xmlns:ds="http://schemas.openxmlformats.org/officeDocument/2006/customXml" ds:itemID="{C5A1C9AD-B27A-4A1C-A174-3CCC194A2B8B}">
   <ds:schemaRefs>
-    <ds:schemaRef ds:uri="http://schemas.microsoft.com/sharepoint/v3/contenttype/forms"/>
+    <ds:schemaRef ds:uri="http://schemas.microsoft.com/office/2006/metadata/properties"/>
+    <ds:schemaRef ds:uri="http://schemas.microsoft.com/office/infopath/2007/PartnerControls"/>
   </ds:schemaRefs>
 </ds:datastoreItem>
 </file>

</xml_diff>